<commit_message>
add cplex and pdf
</commit_message>
<xml_diff>
--- a/NFO_tesina.docx
+++ b/NFO_tesina.docx
@@ -285,7 +285,7 @@
           <w:szCs w:val="36"/>
           <w:lang w:val="en-GB"/>
         </w:rPr>
-        <w:t>Design and Implementation in P</w:t>
+        <w:t xml:space="preserve">Design and Implementation </w:t>
       </w:r>
       <w:r>
         <w:rPr>
@@ -296,7 +296,59 @@
           <w:szCs w:val="36"/>
           <w:lang w:val="en-GB"/>
         </w:rPr>
-        <w:t>ython of a Tabu Search Algorithm for a Vehicle Routing Problem</w:t>
+        <w:t xml:space="preserve">of a Tabu Search Algorithm </w:t>
+      </w:r>
+    </w:p>
+    <w:p>
+      <w:pPr>
+        <w:jc w:val="center"/>
+        <w:rPr>
+          <w:lang w:val="en-GB"/>
+        </w:rPr>
+      </w:pPr>
+      <w:r>
+        <w:rPr>
+          <w:rFonts w:ascii="Times New Roman" w:hAnsi="Times New Roman" w:cs="Times New Roman"/>
+          <w:b/>
+          <w:bCs/>
+          <w:sz w:val="36"/>
+          <w:szCs w:val="36"/>
+          <w:lang w:val="en-GB"/>
+        </w:rPr>
+        <w:t>for a Vehicle Routing Problem</w:t>
+      </w:r>
+      <w:r>
+        <w:rPr>
+          <w:rFonts w:ascii="Times New Roman" w:hAnsi="Times New Roman" w:cs="Times New Roman"/>
+          <w:b/>
+          <w:bCs/>
+          <w:sz w:val="36"/>
+          <w:szCs w:val="36"/>
+          <w:lang w:val="en-GB"/>
+        </w:rPr>
+        <w:t xml:space="preserve"> </w:t>
+      </w:r>
+      <w:r>
+        <w:rPr>
+          <w:rFonts w:ascii="Times New Roman" w:hAnsi="Times New Roman" w:cs="Times New Roman"/>
+          <w:b/>
+          <w:bCs/>
+          <w:sz w:val="36"/>
+          <w:szCs w:val="36"/>
+          <w:lang w:val="en-GB"/>
+        </w:rPr>
+        <w:t>in P</w:t>
+      </w:r>
+      <w:r>
+        <w:rPr>
+          <w:rFonts w:ascii="Times New Roman" w:hAnsi="Times New Roman" w:cs="Times New Roman"/>
+          <w:b/>
+          <w:bCs/>
+          <w:sz w:val="36"/>
+          <w:szCs w:val="36"/>
+          <w:lang w:val="en-GB"/>
+        </w:rPr>
+        <w:t>ython</w:t>
       </w:r>
     </w:p>
     <w:p>
@@ -611,37 +663,7 @@
           <w:sz w:val="28"/>
           <w:szCs w:val="28"/>
         </w:rPr>
-        <w:t>INTRODUZIONE</w:t>
-      </w:r>
-      <w:r>
-        <w:rPr>
-          <w:rFonts w:ascii="Times New Roman" w:hAnsi="Times New Roman" w:cs="Times New Roman"/>
-          <w:b/>
-          <w:bCs/>
-          <w:sz w:val="28"/>
-          <w:szCs w:val="28"/>
-        </w:rPr>
-        <w:tab/>
-      </w:r>
-      <w:r>
-        <w:rPr>
-          <w:rFonts w:ascii="Times New Roman" w:hAnsi="Times New Roman" w:cs="Times New Roman"/>
-          <w:b/>
-          <w:bCs/>
-          <w:sz w:val="28"/>
-          <w:szCs w:val="28"/>
-        </w:rPr>
-        <w:tab/>
-      </w:r>
-      <w:r>
-        <w:rPr>
-          <w:rFonts w:ascii="Times New Roman" w:hAnsi="Times New Roman" w:cs="Times New Roman"/>
-          <w:b/>
-          <w:bCs/>
-          <w:sz w:val="28"/>
-          <w:szCs w:val="28"/>
-        </w:rPr>
-        <w:tab/>
+        <w:t>STRUTTURA DELL’ELABORATO</w:t>
       </w:r>
       <w:r>
         <w:rPr>
@@ -1954,8 +1976,6 @@
     </w:p>
     <w:p>
       <w:pPr>
-        <w:pStyle w:val="Paragrafoelenco"/>
-        <w:ind w:left="1455"/>
         <w:rPr>
           <w:rFonts w:ascii="Times New Roman" w:hAnsi="Times New Roman" w:cs="Times New Roman"/>
           <w:sz w:val="28"/>
@@ -2317,6 +2337,16 @@
     <w:p>
       <w:pPr>
         <w:pStyle w:val="Paragrafoelenco"/>
+        <w:rPr>
+          <w:rFonts w:ascii="Times New Roman" w:hAnsi="Times New Roman" w:cs="Times New Roman"/>
+          <w:sz w:val="28"/>
+          <w:szCs w:val="28"/>
+        </w:rPr>
+      </w:pPr>
+    </w:p>
+    <w:p>
+      <w:pPr>
+        <w:pStyle w:val="Paragrafoelenco"/>
         <w:ind w:left="1455"/>
         <w:rPr>
           <w:rFonts w:ascii="Times New Roman" w:hAnsi="Times New Roman" w:cs="Times New Roman"/>
@@ -2328,13 +2358,6 @@
     <w:p>
       <w:pPr>
         <w:ind w:firstLine="426"/>
-        <w:rPr>
-          <w:rFonts w:ascii="Times New Roman" w:hAnsi="Times New Roman" w:cs="Times New Roman"/>
-          <w:sz w:val="28"/>
-          <w:szCs w:val="28"/>
-        </w:rPr>
-      </w:pPr>
-      <w:r>
         <w:rPr>
           <w:rFonts w:ascii="Times New Roman" w:hAnsi="Times New Roman" w:cs="Times New Roman"/>
           <w:b/>
@@ -2342,8 +2365,7 @@
           <w:sz w:val="28"/>
           <w:szCs w:val="28"/>
         </w:rPr>
-        <w:t>CONCLUSIONI E SVILUPPI FUTURI</w:t>
-      </w:r>
+      </w:pPr>
       <w:r>
         <w:rPr>
           <w:rFonts w:ascii="Times New Roman" w:hAnsi="Times New Roman" w:cs="Times New Roman"/>
@@ -2352,7 +2374,7 @@
           <w:sz w:val="28"/>
           <w:szCs w:val="28"/>
         </w:rPr>
-        <w:tab/>
+        <w:t>CONCLUSIONI E SVILUPPI FUTURI</w:t>
       </w:r>
       <w:r>
         <w:rPr>
@@ -2393,7 +2415,6 @@
           <w:szCs w:val="28"/>
         </w:rPr>
         <w:tab/>
-        <w:t xml:space="preserve">pag. </w:t>
       </w:r>
       <w:r>
         <w:rPr>
@@ -2403,7 +2424,8 @@
           <w:sz w:val="28"/>
           <w:szCs w:val="28"/>
         </w:rPr>
-        <w:t>1</w:t>
+        <w:tab/>
+        <w:t xml:space="preserve">pag. </w:t>
       </w:r>
       <w:r>
         <w:rPr>
@@ -2413,7 +2435,98 @@
           <w:sz w:val="28"/>
           <w:szCs w:val="28"/>
         </w:rPr>
+        <w:t>1</w:t>
+      </w:r>
+      <w:r>
+        <w:rPr>
+          <w:rFonts w:ascii="Times New Roman" w:hAnsi="Times New Roman" w:cs="Times New Roman"/>
+          <w:b/>
+          <w:bCs/>
+          <w:sz w:val="28"/>
+          <w:szCs w:val="28"/>
+        </w:rPr>
         <w:t>3</w:t>
+      </w:r>
+    </w:p>
+    <w:p>
+      <w:pPr>
+        <w:ind w:firstLine="426"/>
+        <w:rPr>
+          <w:rFonts w:ascii="Times New Roman" w:hAnsi="Times New Roman" w:cs="Times New Roman"/>
+          <w:sz w:val="28"/>
+          <w:szCs w:val="28"/>
+        </w:rPr>
+      </w:pPr>
+      <w:r>
+        <w:rPr>
+          <w:rFonts w:ascii="Times New Roman" w:hAnsi="Times New Roman" w:cs="Times New Roman"/>
+          <w:b/>
+          <w:bCs/>
+          <w:sz w:val="28"/>
+          <w:szCs w:val="28"/>
+        </w:rPr>
+        <w:t>APPENDICE (Riferimenti al codice)</w:t>
+      </w:r>
+      <w:r>
+        <w:rPr>
+          <w:rFonts w:ascii="Times New Roman" w:hAnsi="Times New Roman" w:cs="Times New Roman"/>
+          <w:b/>
+          <w:bCs/>
+          <w:sz w:val="28"/>
+          <w:szCs w:val="28"/>
+        </w:rPr>
+        <w:tab/>
+      </w:r>
+      <w:r>
+        <w:rPr>
+          <w:rFonts w:ascii="Times New Roman" w:hAnsi="Times New Roman" w:cs="Times New Roman"/>
+          <w:b/>
+          <w:bCs/>
+          <w:sz w:val="28"/>
+          <w:szCs w:val="28"/>
+        </w:rPr>
+        <w:tab/>
+      </w:r>
+      <w:r>
+        <w:rPr>
+          <w:rFonts w:ascii="Times New Roman" w:hAnsi="Times New Roman" w:cs="Times New Roman"/>
+          <w:b/>
+          <w:bCs/>
+          <w:sz w:val="28"/>
+          <w:szCs w:val="28"/>
+        </w:rPr>
+        <w:tab/>
+      </w:r>
+      <w:r>
+        <w:rPr>
+          <w:rFonts w:ascii="Times New Roman" w:hAnsi="Times New Roman" w:cs="Times New Roman"/>
+          <w:b/>
+          <w:bCs/>
+          <w:sz w:val="28"/>
+          <w:szCs w:val="28"/>
+        </w:rPr>
+        <w:tab/>
+      </w:r>
+      <w:r>
+        <w:rPr>
+          <w:rFonts w:ascii="Times New Roman" w:hAnsi="Times New Roman" w:cs="Times New Roman"/>
+          <w:b/>
+          <w:bCs/>
+          <w:sz w:val="28"/>
+          <w:szCs w:val="28"/>
+        </w:rPr>
+        <w:tab/>
+      </w:r>
+      <w:r>
+        <w:rPr>
+          <w:rFonts w:ascii="Times New Roman" w:hAnsi="Times New Roman" w:cs="Times New Roman"/>
+          <w:b/>
+          <w:bCs/>
+          <w:sz w:val="28"/>
+          <w:szCs w:val="28"/>
+        </w:rPr>
+        <w:tab/>
+        <w:t>pag. 14</w:t>
       </w:r>
     </w:p>
     <w:p>
@@ -2517,24 +2630,6 @@
       <w:pPr>
         <w:pStyle w:val="Paragrafoelenco"/>
         <w:ind w:left="1455"/>
-        <w:rPr>
-          <w:rFonts w:ascii="Times New Roman" w:hAnsi="Times New Roman" w:cs="Times New Roman"/>
-          <w:sz w:val="28"/>
-          <w:szCs w:val="28"/>
-        </w:rPr>
-      </w:pPr>
-    </w:p>
-    <w:p>
-      <w:pPr>
-        <w:rPr>
-          <w:rFonts w:ascii="Times New Roman" w:hAnsi="Times New Roman" w:cs="Times New Roman"/>
-          <w:sz w:val="28"/>
-          <w:szCs w:val="28"/>
-        </w:rPr>
-      </w:pPr>
-    </w:p>
-    <w:p>
-      <w:pPr>
         <w:rPr>
           <w:rFonts w:ascii="Times New Roman" w:hAnsi="Times New Roman" w:cs="Times New Roman"/>
           <w:sz w:val="28"/>
@@ -2566,7 +2661,7 @@
           <w:szCs w:val="28"/>
         </w:rPr>
         <w:lastRenderedPageBreak/>
-        <w:t>INTRODUZIONE</w:t>
+        <w:t>STRUTTURA DELL’ELABORATO</w:t>
       </w:r>
       <w:r>
         <w:rPr>
@@ -2749,7 +2844,15 @@
           <w:sz w:val="24"/>
           <w:szCs w:val="24"/>
         </w:rPr>
-        <w:t xml:space="preserve"> (TS) per la risoluzione, in generale, dei problemi NP-hard.</w:t>
+        <w:t xml:space="preserve"> (TS) per la risoluzione, in generale, dei problemi NP-hard</w:t>
+      </w:r>
+      <w:r>
+        <w:rPr>
+          <w:rFonts w:ascii="Times New Roman" w:hAnsi="Times New Roman" w:cs="Times New Roman"/>
+          <w:sz w:val="24"/>
+          <w:szCs w:val="24"/>
+        </w:rPr>
+        <w:t>;</w:t>
       </w:r>
     </w:p>
     <w:p>
@@ -2783,7 +2886,23 @@
           <w:sz w:val="24"/>
           <w:szCs w:val="24"/>
         </w:rPr>
-        <w:t xml:space="preserve">il secondo capitolo illustra </w:t>
+        <w:t>il secondo capitolo illustra</w:t>
+      </w:r>
+      <w:r>
+        <w:rPr>
+          <w:rFonts w:ascii="Times New Roman" w:hAnsi="Times New Roman" w:cs="Times New Roman"/>
+          <w:sz w:val="24"/>
+          <w:szCs w:val="24"/>
+        </w:rPr>
+        <w:t xml:space="preserve"> il progetto svolto, in particolare</w:t>
+      </w:r>
+      <w:r>
+        <w:rPr>
+          <w:rFonts w:ascii="Times New Roman" w:hAnsi="Times New Roman" w:cs="Times New Roman"/>
+          <w:sz w:val="24"/>
+          <w:szCs w:val="24"/>
+        </w:rPr>
+        <w:t xml:space="preserve"> </w:t>
       </w:r>
       <w:r>
         <w:rPr>
@@ -2823,7 +2942,15 @@
           <w:sz w:val="24"/>
           <w:szCs w:val="24"/>
         </w:rPr>
-        <w:t xml:space="preserve">per lo sviluppo dell’algoritmo. </w:t>
+        <w:t>per lo sviluppo dell’algoritmo</w:t>
+      </w:r>
+      <w:r>
+        <w:rPr>
+          <w:rFonts w:ascii="Times New Roman" w:hAnsi="Times New Roman" w:cs="Times New Roman"/>
+          <w:sz w:val="24"/>
+          <w:szCs w:val="24"/>
+        </w:rPr>
+        <w:t>;</w:t>
       </w:r>
     </w:p>
     <w:p>
@@ -2914,7 +3041,15 @@
           <w:sz w:val="24"/>
           <w:szCs w:val="24"/>
         </w:rPr>
-        <w:t xml:space="preserve"> di ottimizzazione CPLEX.</w:t>
+        <w:t xml:space="preserve"> di ottimizzazione CPLEX</w:t>
+      </w:r>
+      <w:r>
+        <w:rPr>
+          <w:rFonts w:ascii="Times New Roman" w:hAnsi="Times New Roman" w:cs="Times New Roman"/>
+          <w:sz w:val="24"/>
+          <w:szCs w:val="24"/>
+        </w:rPr>
+        <w:t>.</w:t>
       </w:r>
     </w:p>
     <w:p>
@@ -4035,10 +4170,6 @@
     <w:p>
       <w:pPr>
         <w:pStyle w:val="Paragrafoelenco"/>
-        <w:numPr>
-          <w:ilvl w:val="0"/>
-          <w:numId w:val="4"/>
-        </w:numPr>
         <w:jc w:val="both"/>
         <w:rPr>
           <w:rFonts w:ascii="Times New Roman" w:hAnsi="Times New Roman" w:cs="Times New Roman"/>
@@ -4461,7 +4592,23 @@
                     <w:sz w:val="28"/>
                     <w:szCs w:val="28"/>
                   </w:rPr>
-                  <m:t>=1                   j=0,…,n</m:t>
+                  <m:t xml:space="preserve">=1                  </m:t>
+                </m:r>
+                <m:r>
+                  <w:rPr>
+                    <w:rFonts w:ascii="Cambria Math" w:eastAsiaTheme="minorEastAsia" w:hAnsi="Cambria Math" w:cs="Times New Roman"/>
+                    <w:sz w:val="28"/>
+                    <w:szCs w:val="28"/>
+                  </w:rPr>
+                  <m:t xml:space="preserve"> </m:t>
+                </m:r>
+                <m:r>
+                  <w:rPr>
+                    <w:rFonts w:ascii="Cambria Math" w:eastAsiaTheme="minorEastAsia" w:hAnsi="Cambria Math" w:cs="Times New Roman"/>
+                    <w:sz w:val="28"/>
+                    <w:szCs w:val="28"/>
+                  </w:rPr>
+                  <m:t xml:space="preserve"> j=0,…,n</m:t>
                 </m:r>
               </m:e>
             </m:nary>
@@ -4857,7 +5004,15 @@
             <w:sz w:val="28"/>
             <w:szCs w:val="28"/>
           </w:rPr>
-          <m:t>-{</m:t>
+          <m:t>-</m:t>
+        </m:r>
+        <m:r>
+          <w:rPr>
+            <w:rFonts w:ascii="Cambria Math" w:eastAsiaTheme="minorEastAsia" w:hAnsi="Cambria Math" w:cs="Times New Roman"/>
+            <w:sz w:val="28"/>
+            <w:szCs w:val="28"/>
+          </w:rPr>
+          <m:t>{</m:t>
         </m:r>
         <m:r>
           <w:rPr>
@@ -5264,6 +5419,14 @@
         </w:rPr>
         <w:t>Gli ultimi due vincoli impongono rispettivamente che le variabili decisionali possano assumere solo valori booleani e che la quantità spedita dal veicolo v al cliente i sia non negativa</w:t>
       </w:r>
+      <w:r>
+        <w:rPr>
+          <w:rFonts w:ascii="Times New Roman" w:hAnsi="Times New Roman" w:cs="Times New Roman"/>
+          <w:sz w:val="24"/>
+          <w:szCs w:val="24"/>
+        </w:rPr>
+        <w:t>.</w:t>
+      </w:r>
     </w:p>
     <w:p>
       <w:pPr>
@@ -5543,7 +5706,41 @@
           <w:sz w:val="24"/>
           <w:szCs w:val="24"/>
         </w:rPr>
-        <w:t xml:space="preserve"> l’ottimo globale, ma anch’essi sono dotati di un limite superiore di poche centinaia di nodi, </w:t>
+        <w:t xml:space="preserve"> l’ottimo globale</w:t>
+      </w:r>
+      <w:r>
+        <w:rPr>
+          <w:rFonts w:ascii="Times New Roman" w:hAnsi="Times New Roman" w:cs="Times New Roman"/>
+          <w:sz w:val="24"/>
+          <w:szCs w:val="24"/>
+        </w:rPr>
+        <w:t xml:space="preserve"> e in un tempo ragionevole ma solo per </w:t>
+      </w:r>
+      <w:proofErr w:type="spellStart"/>
+      <w:r>
+        <w:rPr>
+          <w:rFonts w:ascii="Times New Roman" w:hAnsi="Times New Roman" w:cs="Times New Roman"/>
+          <w:sz w:val="24"/>
+          <w:szCs w:val="24"/>
+        </w:rPr>
+        <w:t>VRPs</w:t>
+      </w:r>
+      <w:proofErr w:type="spellEnd"/>
+      <w:r>
+        <w:rPr>
+          <w:rFonts w:ascii="Times New Roman" w:hAnsi="Times New Roman" w:cs="Times New Roman"/>
+          <w:sz w:val="24"/>
+          <w:szCs w:val="24"/>
+        </w:rPr>
+        <w:t xml:space="preserve"> con poche centinaia di nodi</w:t>
+      </w:r>
+      <w:r>
+        <w:rPr>
+          <w:rFonts w:ascii="Times New Roman" w:hAnsi="Times New Roman" w:cs="Times New Roman"/>
+          <w:sz w:val="24"/>
+          <w:szCs w:val="24"/>
+        </w:rPr>
+        <w:t xml:space="preserve">, </w:t>
       </w:r>
       <w:r>
         <w:rPr>
@@ -11403,7 +11600,39 @@
           <w:sz w:val="24"/>
           <w:szCs w:val="24"/>
         </w:rPr>
-        <w:t xml:space="preserve">: si cerca infatti il promo scambio di nodi fra le due rotte che peggiori la soluzione corrente e se lo scambio viene effettuato si memorizza nella </w:t>
+        <w:t>: si cerca infatti il pr</w:t>
+      </w:r>
+      <w:r>
+        <w:rPr>
+          <w:rFonts w:ascii="Times New Roman" w:hAnsi="Times New Roman" w:cs="Times New Roman"/>
+          <w:sz w:val="24"/>
+          <w:szCs w:val="24"/>
+        </w:rPr>
+        <w:t>i</w:t>
+      </w:r>
+      <w:r>
+        <w:rPr>
+          <w:rFonts w:ascii="Times New Roman" w:hAnsi="Times New Roman" w:cs="Times New Roman"/>
+          <w:sz w:val="24"/>
+          <w:szCs w:val="24"/>
+        </w:rPr>
+        <w:t xml:space="preserve">mo scambio di nodi fra le due rotte che peggiori </w:t>
+      </w:r>
+      <w:r>
+        <w:rPr>
+          <w:rFonts w:ascii="Times New Roman" w:hAnsi="Times New Roman" w:cs="Times New Roman"/>
+          <w:sz w:val="24"/>
+          <w:szCs w:val="24"/>
+        </w:rPr>
+        <w:t>il costo della</w:t>
+      </w:r>
+      <w:r>
+        <w:rPr>
+          <w:rFonts w:ascii="Times New Roman" w:hAnsi="Times New Roman" w:cs="Times New Roman"/>
+          <w:sz w:val="24"/>
+          <w:szCs w:val="24"/>
+        </w:rPr>
+        <w:t xml:space="preserve"> soluzione corrente e se lo scambio viene effettuato si memorizza nella </w:t>
       </w:r>
       <w:r>
         <w:rPr>
@@ -12591,7 +12820,7 @@
                 <w:szCs w:val="24"/>
                 <w:lang w:val="en-US"/>
               </w:rPr>
-              <w:t>R</w:t>
+              <w:t>Add</w:t>
             </w:r>
             <w:r>
               <w:rPr>
@@ -12600,7 +12829,7 @@
                 <w:szCs w:val="24"/>
                 <w:lang w:val="en-US"/>
               </w:rPr>
-              <w:t xml:space="preserve">ecord </w:t>
+              <w:t xml:space="preserve"> </w:t>
             </w:r>
             <w:proofErr w:type="spellStart"/>
             <w:r>
@@ -13055,7 +13284,7 @@
         <w:pStyle w:val="Paragrafoelenco"/>
         <w:numPr>
           <w:ilvl w:val="1"/>
-          <w:numId w:val="3"/>
+          <w:numId w:val="15"/>
         </w:numPr>
         <w:ind w:left="709" w:hanging="709"/>
         <w:rPr>
@@ -13306,30 +13535,11 @@
           <w:szCs w:val="24"/>
         </w:rPr>
       </w:pPr>
-      <w:r>
-        <w:rPr>
-          <w:rFonts w:ascii="Times New Roman" w:hAnsi="Times New Roman" w:cs="Times New Roman"/>
-          <w:sz w:val="24"/>
-          <w:szCs w:val="24"/>
-        </w:rPr>
-        <w:t xml:space="preserve">Il codice dell’intero progetto è disponibile al seguente link: </w:t>
-      </w:r>
-      <w:hyperlink r:id="rId9" w:history="1">
-        <w:r>
-          <w:rPr>
-            <w:rStyle w:val="Collegamentoipertestuale"/>
-            <w:rFonts w:ascii="Courier New" w:hAnsi="Courier New" w:cs="Courier New"/>
-            <w:sz w:val="24"/>
-            <w:szCs w:val="24"/>
-          </w:rPr>
-          <w:t>www.github.com/enricopiseddu/nfo_project/python_TS</w:t>
-        </w:r>
-      </w:hyperlink>
-    </w:p>
-    <w:p>
-      <w:pPr>
-        <w:rPr>
-          <w:rFonts w:ascii="Courier New" w:hAnsi="Courier New" w:cs="Courier New"/>
+    </w:p>
+    <w:p>
+      <w:pPr>
+        <w:rPr>
+          <w:rFonts w:ascii="Times New Roman" w:hAnsi="Times New Roman" w:cs="Times New Roman"/>
           <w:sz w:val="24"/>
           <w:szCs w:val="24"/>
         </w:rPr>
@@ -13529,7 +13739,7 @@
         <w:pStyle w:val="Paragrafoelenco"/>
         <w:numPr>
           <w:ilvl w:val="0"/>
-          <w:numId w:val="3"/>
+          <w:numId w:val="6"/>
         </w:numPr>
         <w:rPr>
           <w:rFonts w:ascii="Times New Roman" w:hAnsi="Times New Roman" w:cs="Times New Roman"/>
@@ -13568,7 +13778,7 @@
         <w:pStyle w:val="Paragrafoelenco"/>
         <w:numPr>
           <w:ilvl w:val="1"/>
-          <w:numId w:val="3"/>
+          <w:numId w:val="6"/>
         </w:numPr>
         <w:ind w:left="709" w:hanging="709"/>
         <w:rPr>
@@ -14207,7 +14417,7 @@
                           <pic:cNvPicPr/>
                         </pic:nvPicPr>
                         <pic:blipFill>
-                          <a:blip r:embed="rId10" cstate="print">
+                          <a:blip r:embed="rId9" cstate="print">
                             <a:extLst>
                               <a:ext uri="{28A0092B-C50C-407E-A947-70E740481C1C}">
                                 <a14:useLocalDpi xmlns:a14="http://schemas.microsoft.com/office/drawing/2010/main" val="0"/>
@@ -14433,7 +14643,7 @@
                           <pic:cNvPicPr/>
                         </pic:nvPicPr>
                         <pic:blipFill>
-                          <a:blip r:embed="rId11">
+                          <a:blip r:embed="rId10">
                             <a:extLst>
                               <a:ext uri="{28A0092B-C50C-407E-A947-70E740481C1C}">
                                 <a14:useLocalDpi xmlns:a14="http://schemas.microsoft.com/office/drawing/2010/main" val="0"/>
@@ -14508,7 +14718,7 @@
         <w:pStyle w:val="Paragrafoelenco"/>
         <w:numPr>
           <w:ilvl w:val="1"/>
-          <w:numId w:val="3"/>
+          <w:numId w:val="6"/>
         </w:numPr>
         <w:ind w:left="709" w:hanging="709"/>
         <w:rPr>
@@ -14652,6 +14862,14 @@
           <w:sz w:val="24"/>
           <w:szCs w:val="24"/>
         </w:rPr>
+        <w:t xml:space="preserve">1.1 </w:t>
+      </w:r>
+      <w:r>
+        <w:rPr>
+          <w:rFonts w:ascii="Times New Roman" w:hAnsi="Times New Roman" w:cs="Times New Roman"/>
+          <w:sz w:val="24"/>
+          <w:szCs w:val="24"/>
+        </w:rPr>
         <w:t xml:space="preserve">e l’enumerazione di tutti i possibili vincoli di </w:t>
       </w:r>
       <w:proofErr w:type="spellStart"/>
@@ -14712,7 +14930,15 @@
           <w:sz w:val="24"/>
           <w:szCs w:val="24"/>
         </w:rPr>
-        <w:t xml:space="preserve"> che coinvolgono i 7 nodi.</w:t>
+        <w:t xml:space="preserve"> che coinvolgono </w:t>
+      </w:r>
+      <w:r>
+        <w:rPr>
+          <w:rFonts w:ascii="Times New Roman" w:hAnsi="Times New Roman" w:cs="Times New Roman"/>
+          <w:sz w:val="24"/>
+          <w:szCs w:val="24"/>
+        </w:rPr>
+        <w:t>tutti i nodi escluso il depot.</w:t>
       </w:r>
     </w:p>
     <w:p>
@@ -14821,7 +15047,7 @@
                     <pic:cNvPicPr/>
                   </pic:nvPicPr>
                   <pic:blipFill>
-                    <a:blip r:embed="rId12">
+                    <a:blip r:embed="rId11">
                       <a:extLst>
                         <a:ext uri="{28A0092B-C50C-407E-A947-70E740481C1C}">
                           <a14:useLocalDpi xmlns:a14="http://schemas.microsoft.com/office/drawing/2010/main" val="0"/>
@@ -14872,6 +15098,9 @@
         <w:t>4</w:t>
       </w:r>
       <w:r>
+        <w:rPr>
+          <w:noProof/>
+        </w:rPr>
         <w:fldChar w:fldCharType="end"/>
       </w:r>
     </w:p>
@@ -15212,7 +15441,23 @@
           <w:sz w:val="24"/>
           <w:szCs w:val="24"/>
         </w:rPr>
-        <w:t xml:space="preserve">una soluzione molto vicina o coincidente all’ottimo globale per problemi </w:t>
+        <w:t xml:space="preserve">una soluzione molto vicina </w:t>
+      </w:r>
+      <w:r>
+        <w:rPr>
+          <w:rFonts w:ascii="Times New Roman" w:hAnsi="Times New Roman" w:cs="Times New Roman"/>
+          <w:sz w:val="24"/>
+          <w:szCs w:val="24"/>
+        </w:rPr>
+        <w:t>e talvolta</w:t>
+      </w:r>
+      <w:r>
+        <w:rPr>
+          <w:rFonts w:ascii="Times New Roman" w:hAnsi="Times New Roman" w:cs="Times New Roman"/>
+          <w:sz w:val="24"/>
+          <w:szCs w:val="24"/>
+        </w:rPr>
+        <w:t xml:space="preserve"> coincidente all’ottimo globale per problemi </w:t>
       </w:r>
       <w:r>
         <w:rPr>
@@ -15230,7 +15475,23 @@
           <w:sz w:val="24"/>
           <w:szCs w:val="24"/>
         </w:rPr>
-        <w:t>. Questa strategia è quindi da preferire per la risoluzione di problemi decisionali che richiedono una soluzione in tempi brevi: utilizzare infatti un metodo esatto avrebbe un tempo di esecuzione proibitivo.</w:t>
+        <w:t xml:space="preserve">. Questa strategia è quindi da preferire per la risoluzione di </w:t>
+      </w:r>
+      <w:r>
+        <w:rPr>
+          <w:rFonts w:ascii="Times New Roman" w:hAnsi="Times New Roman" w:cs="Times New Roman"/>
+          <w:sz w:val="24"/>
+          <w:szCs w:val="24"/>
+        </w:rPr>
+        <w:t xml:space="preserve">tali </w:t>
+      </w:r>
+      <w:r>
+        <w:rPr>
+          <w:rFonts w:ascii="Times New Roman" w:hAnsi="Times New Roman" w:cs="Times New Roman"/>
+          <w:sz w:val="24"/>
+          <w:szCs w:val="24"/>
+        </w:rPr>
+        <w:t>problemi decisionali che richiedono una soluzione in tempi brevi: utilizzare infatti un metodo esatto avrebbe un tempo di esecuzione proibitivo.</w:t>
       </w:r>
     </w:p>
     <w:p>
@@ -15325,8 +15586,569 @@
         <w:t>.</w:t>
       </w:r>
     </w:p>
+    <w:p>
+      <w:pPr>
+        <w:jc w:val="both"/>
+        <w:rPr>
+          <w:rFonts w:ascii="Times New Roman" w:hAnsi="Times New Roman" w:cs="Times New Roman"/>
+          <w:sz w:val="24"/>
+          <w:szCs w:val="24"/>
+        </w:rPr>
+      </w:pPr>
+    </w:p>
+    <w:p>
+      <w:pPr>
+        <w:jc w:val="both"/>
+        <w:rPr>
+          <w:rFonts w:ascii="Times New Roman" w:hAnsi="Times New Roman" w:cs="Times New Roman"/>
+          <w:sz w:val="24"/>
+          <w:szCs w:val="24"/>
+        </w:rPr>
+      </w:pPr>
+    </w:p>
+    <w:p>
+      <w:pPr>
+        <w:jc w:val="both"/>
+        <w:rPr>
+          <w:rFonts w:ascii="Times New Roman" w:hAnsi="Times New Roman" w:cs="Times New Roman"/>
+          <w:sz w:val="24"/>
+          <w:szCs w:val="24"/>
+        </w:rPr>
+      </w:pPr>
+    </w:p>
+    <w:p>
+      <w:pPr>
+        <w:jc w:val="both"/>
+        <w:rPr>
+          <w:rFonts w:ascii="Times New Roman" w:hAnsi="Times New Roman" w:cs="Times New Roman"/>
+          <w:sz w:val="24"/>
+          <w:szCs w:val="24"/>
+        </w:rPr>
+      </w:pPr>
+    </w:p>
+    <w:p>
+      <w:pPr>
+        <w:jc w:val="both"/>
+        <w:rPr>
+          <w:rFonts w:ascii="Times New Roman" w:hAnsi="Times New Roman" w:cs="Times New Roman"/>
+          <w:sz w:val="24"/>
+          <w:szCs w:val="24"/>
+        </w:rPr>
+      </w:pPr>
+    </w:p>
+    <w:p>
+      <w:pPr>
+        <w:jc w:val="both"/>
+        <w:rPr>
+          <w:rFonts w:ascii="Times New Roman" w:hAnsi="Times New Roman" w:cs="Times New Roman"/>
+          <w:sz w:val="24"/>
+          <w:szCs w:val="24"/>
+        </w:rPr>
+      </w:pPr>
+    </w:p>
+    <w:p>
+      <w:pPr>
+        <w:jc w:val="both"/>
+        <w:rPr>
+          <w:rFonts w:ascii="Times New Roman" w:hAnsi="Times New Roman" w:cs="Times New Roman"/>
+          <w:sz w:val="24"/>
+          <w:szCs w:val="24"/>
+        </w:rPr>
+      </w:pPr>
+    </w:p>
+    <w:p>
+      <w:pPr>
+        <w:jc w:val="both"/>
+        <w:rPr>
+          <w:rFonts w:ascii="Times New Roman" w:hAnsi="Times New Roman" w:cs="Times New Roman"/>
+          <w:sz w:val="24"/>
+          <w:szCs w:val="24"/>
+        </w:rPr>
+      </w:pPr>
+    </w:p>
+    <w:p>
+      <w:pPr>
+        <w:jc w:val="both"/>
+        <w:rPr>
+          <w:rFonts w:ascii="Times New Roman" w:hAnsi="Times New Roman" w:cs="Times New Roman"/>
+          <w:sz w:val="24"/>
+          <w:szCs w:val="24"/>
+        </w:rPr>
+      </w:pPr>
+    </w:p>
+    <w:p>
+      <w:pPr>
+        <w:jc w:val="both"/>
+        <w:rPr>
+          <w:rFonts w:ascii="Times New Roman" w:hAnsi="Times New Roman" w:cs="Times New Roman"/>
+          <w:sz w:val="24"/>
+          <w:szCs w:val="24"/>
+        </w:rPr>
+      </w:pPr>
+    </w:p>
+    <w:p>
+      <w:pPr>
+        <w:jc w:val="both"/>
+        <w:rPr>
+          <w:rFonts w:ascii="Times New Roman" w:hAnsi="Times New Roman" w:cs="Times New Roman"/>
+          <w:sz w:val="24"/>
+          <w:szCs w:val="24"/>
+        </w:rPr>
+      </w:pPr>
+    </w:p>
+    <w:p>
+      <w:pPr>
+        <w:jc w:val="both"/>
+        <w:rPr>
+          <w:rFonts w:ascii="Times New Roman" w:hAnsi="Times New Roman" w:cs="Times New Roman"/>
+          <w:sz w:val="24"/>
+          <w:szCs w:val="24"/>
+        </w:rPr>
+      </w:pPr>
+    </w:p>
+    <w:p>
+      <w:pPr>
+        <w:jc w:val="both"/>
+        <w:rPr>
+          <w:rFonts w:ascii="Times New Roman" w:hAnsi="Times New Roman" w:cs="Times New Roman"/>
+          <w:sz w:val="24"/>
+          <w:szCs w:val="24"/>
+        </w:rPr>
+      </w:pPr>
+    </w:p>
+    <w:p>
+      <w:pPr>
+        <w:jc w:val="both"/>
+        <w:rPr>
+          <w:rFonts w:ascii="Times New Roman" w:hAnsi="Times New Roman" w:cs="Times New Roman"/>
+          <w:sz w:val="24"/>
+          <w:szCs w:val="24"/>
+        </w:rPr>
+      </w:pPr>
+    </w:p>
+    <w:p>
+      <w:pPr>
+        <w:jc w:val="both"/>
+        <w:rPr>
+          <w:rFonts w:ascii="Times New Roman" w:hAnsi="Times New Roman" w:cs="Times New Roman"/>
+          <w:sz w:val="24"/>
+          <w:szCs w:val="24"/>
+        </w:rPr>
+      </w:pPr>
+    </w:p>
+    <w:p>
+      <w:pPr>
+        <w:jc w:val="both"/>
+        <w:rPr>
+          <w:rFonts w:ascii="Times New Roman" w:hAnsi="Times New Roman" w:cs="Times New Roman"/>
+          <w:sz w:val="24"/>
+          <w:szCs w:val="24"/>
+        </w:rPr>
+      </w:pPr>
+    </w:p>
+    <w:p>
+      <w:pPr>
+        <w:jc w:val="both"/>
+        <w:rPr>
+          <w:rFonts w:ascii="Times New Roman" w:hAnsi="Times New Roman" w:cs="Times New Roman"/>
+          <w:sz w:val="24"/>
+          <w:szCs w:val="24"/>
+        </w:rPr>
+      </w:pPr>
+    </w:p>
+    <w:p>
+      <w:pPr>
+        <w:jc w:val="both"/>
+        <w:rPr>
+          <w:rFonts w:ascii="Times New Roman" w:hAnsi="Times New Roman" w:cs="Times New Roman"/>
+          <w:sz w:val="24"/>
+          <w:szCs w:val="24"/>
+        </w:rPr>
+      </w:pPr>
+    </w:p>
+    <w:p>
+      <w:pPr>
+        <w:jc w:val="both"/>
+        <w:rPr>
+          <w:rFonts w:ascii="Times New Roman" w:hAnsi="Times New Roman" w:cs="Times New Roman"/>
+          <w:sz w:val="24"/>
+          <w:szCs w:val="24"/>
+        </w:rPr>
+      </w:pPr>
+    </w:p>
+    <w:p>
+      <w:pPr>
+        <w:jc w:val="both"/>
+        <w:rPr>
+          <w:rFonts w:ascii="Times New Roman" w:hAnsi="Times New Roman" w:cs="Times New Roman"/>
+          <w:b/>
+          <w:bCs/>
+          <w:sz w:val="28"/>
+          <w:szCs w:val="28"/>
+        </w:rPr>
+      </w:pPr>
+      <w:r>
+        <w:rPr>
+          <w:rFonts w:ascii="Times New Roman" w:hAnsi="Times New Roman" w:cs="Times New Roman"/>
+          <w:b/>
+          <w:bCs/>
+          <w:sz w:val="28"/>
+          <w:szCs w:val="28"/>
+        </w:rPr>
+        <w:lastRenderedPageBreak/>
+        <w:t xml:space="preserve">APPENDICE </w:t>
+      </w:r>
+    </w:p>
+    <w:p>
+      <w:pPr>
+        <w:rPr>
+          <w:rFonts w:ascii="Times New Roman" w:hAnsi="Times New Roman" w:cs="Times New Roman"/>
+          <w:b/>
+          <w:bCs/>
+          <w:sz w:val="28"/>
+          <w:szCs w:val="28"/>
+        </w:rPr>
+      </w:pPr>
+      <w:r>
+        <w:rPr>
+          <w:rFonts w:ascii="Times New Roman" w:hAnsi="Times New Roman" w:cs="Times New Roman"/>
+          <w:b/>
+          <w:bCs/>
+          <w:sz w:val="28"/>
+          <w:szCs w:val="28"/>
+        </w:rPr>
+        <w:t>Riferimenti al codice</w:t>
+      </w:r>
+    </w:p>
+    <w:p>
+      <w:pPr>
+        <w:jc w:val="both"/>
+        <w:rPr>
+          <w:rFonts w:ascii="Times New Roman" w:hAnsi="Times New Roman" w:cs="Times New Roman"/>
+          <w:sz w:val="24"/>
+          <w:szCs w:val="24"/>
+        </w:rPr>
+      </w:pPr>
+      <w:r>
+        <w:rPr>
+          <w:rFonts w:ascii="Times New Roman" w:hAnsi="Times New Roman" w:cs="Times New Roman"/>
+          <w:sz w:val="24"/>
+          <w:szCs w:val="24"/>
+        </w:rPr>
+        <w:t>Tutto il codice necessario allo sviluppo del progetto è stato caricato al seguente link:</w:t>
+      </w:r>
+    </w:p>
+    <w:p>
+      <w:pPr>
+        <w:jc w:val="both"/>
+        <w:rPr>
+          <w:rFonts w:ascii="Courier New" w:hAnsi="Courier New" w:cs="Courier New"/>
+          <w:sz w:val="20"/>
+          <w:szCs w:val="20"/>
+        </w:rPr>
+      </w:pPr>
+      <w:hyperlink r:id="rId12" w:history="1">
+        <w:r>
+          <w:rPr>
+            <w:rStyle w:val="Collegamentoipertestuale"/>
+            <w:rFonts w:ascii="Courier New" w:hAnsi="Courier New" w:cs="Courier New"/>
+            <w:sz w:val="20"/>
+            <w:szCs w:val="20"/>
+          </w:rPr>
+          <w:t>https://github.com/enricopiseddu/nfo_project</w:t>
+        </w:r>
+      </w:hyperlink>
+    </w:p>
+    <w:p>
+      <w:pPr>
+        <w:jc w:val="both"/>
+        <w:rPr>
+          <w:rFonts w:ascii="Courier New" w:hAnsi="Courier New" w:cs="Courier New"/>
+          <w:sz w:val="24"/>
+          <w:szCs w:val="24"/>
+        </w:rPr>
+      </w:pPr>
+    </w:p>
+    <w:p>
+      <w:pPr>
+        <w:jc w:val="both"/>
+        <w:rPr>
+          <w:rFonts w:ascii="Times New Roman" w:hAnsi="Times New Roman" w:cs="Times New Roman"/>
+          <w:sz w:val="24"/>
+          <w:szCs w:val="24"/>
+        </w:rPr>
+      </w:pPr>
+      <w:r>
+        <w:rPr>
+          <w:rFonts w:ascii="Times New Roman" w:hAnsi="Times New Roman" w:cs="Times New Roman"/>
+          <w:sz w:val="24"/>
+          <w:szCs w:val="24"/>
+        </w:rPr>
+        <w:t>La struttura del repository è la seguente:</w:t>
+      </w:r>
+    </w:p>
+    <w:p>
+      <w:pPr>
+        <w:jc w:val="both"/>
+        <w:rPr>
+          <w:rFonts w:ascii="Courier New" w:hAnsi="Courier New" w:cs="Courier New"/>
+          <w:sz w:val="20"/>
+          <w:szCs w:val="20"/>
+        </w:rPr>
+      </w:pPr>
+      <w:hyperlink r:id="rId13" w:history="1">
+        <w:r>
+          <w:rPr>
+            <w:rStyle w:val="Collegamentoipertestuale"/>
+            <w:rFonts w:ascii="Courier New" w:hAnsi="Courier New" w:cs="Courier New"/>
+            <w:sz w:val="20"/>
+            <w:szCs w:val="20"/>
+          </w:rPr>
+          <w:t>https://github.com/enricopiseddu/nfo_project</w:t>
+        </w:r>
+      </w:hyperlink>
+    </w:p>
+    <w:p>
+      <w:pPr>
+        <w:jc w:val="both"/>
+        <w:rPr>
+          <w:rFonts w:ascii="Courier New" w:hAnsi="Courier New" w:cs="Courier New"/>
+          <w:sz w:val="20"/>
+          <w:szCs w:val="20"/>
+        </w:rPr>
+      </w:pPr>
+      <w:r>
+        <w:rPr>
+          <w:rFonts w:ascii="Courier New" w:hAnsi="Courier New" w:cs="Courier New"/>
+          <w:sz w:val="20"/>
+          <w:szCs w:val="20"/>
+        </w:rPr>
+        <w:t>|</w:t>
+      </w:r>
+    </w:p>
+    <w:p>
+      <w:pPr>
+        <w:jc w:val="both"/>
+        <w:rPr>
+          <w:rFonts w:ascii="Courier New" w:hAnsi="Courier New" w:cs="Courier New"/>
+          <w:sz w:val="20"/>
+          <w:szCs w:val="20"/>
+        </w:rPr>
+      </w:pPr>
+      <w:r>
+        <w:rPr>
+          <w:rFonts w:ascii="Courier New" w:hAnsi="Courier New" w:cs="Courier New"/>
+          <w:sz w:val="20"/>
+          <w:szCs w:val="20"/>
+        </w:rPr>
+        <w:t xml:space="preserve">|----&gt; </w:t>
+      </w:r>
+      <w:proofErr w:type="spellStart"/>
+      <w:r>
+        <w:rPr>
+          <w:rFonts w:ascii="Courier New" w:hAnsi="Courier New" w:cs="Courier New"/>
+          <w:sz w:val="20"/>
+          <w:szCs w:val="20"/>
+        </w:rPr>
+        <w:t>python_ts</w:t>
+      </w:r>
+      <w:proofErr w:type="spellEnd"/>
+    </w:p>
+    <w:p>
+      <w:pPr>
+        <w:jc w:val="both"/>
+        <w:rPr>
+          <w:rFonts w:ascii="Courier New" w:hAnsi="Courier New" w:cs="Courier New"/>
+          <w:sz w:val="20"/>
+          <w:szCs w:val="20"/>
+        </w:rPr>
+      </w:pPr>
+      <w:r>
+        <w:rPr>
+          <w:rFonts w:ascii="Courier New" w:hAnsi="Courier New" w:cs="Courier New"/>
+          <w:sz w:val="20"/>
+          <w:szCs w:val="20"/>
+        </w:rPr>
+        <w:t xml:space="preserve">        |</w:t>
+      </w:r>
+    </w:p>
+    <w:p>
+      <w:pPr>
+        <w:jc w:val="both"/>
+        <w:rPr>
+          <w:rFonts w:ascii="Courier New" w:hAnsi="Courier New" w:cs="Courier New"/>
+          <w:sz w:val="20"/>
+          <w:szCs w:val="20"/>
+        </w:rPr>
+      </w:pPr>
+      <w:r>
+        <w:rPr>
+          <w:rFonts w:ascii="Courier New" w:hAnsi="Courier New" w:cs="Courier New"/>
+          <w:sz w:val="20"/>
+          <w:szCs w:val="20"/>
+        </w:rPr>
+        <w:t xml:space="preserve">  </w:t>
+      </w:r>
+      <w:r>
+        <w:rPr>
+          <w:rFonts w:ascii="Courier New" w:hAnsi="Courier New" w:cs="Courier New"/>
+          <w:sz w:val="20"/>
+          <w:szCs w:val="20"/>
+        </w:rPr>
+        <w:tab/>
+        <w:t xml:space="preserve">  |----&gt; </w:t>
+      </w:r>
+      <w:r>
+        <w:rPr>
+          <w:rFonts w:ascii="Courier New" w:hAnsi="Courier New" w:cs="Courier New"/>
+          <w:sz w:val="20"/>
+          <w:szCs w:val="20"/>
+        </w:rPr>
+        <w:t>VRP_TS_algorithm.py</w:t>
+      </w:r>
+    </w:p>
+    <w:p>
+      <w:pPr>
+        <w:jc w:val="both"/>
+        <w:rPr>
+          <w:rFonts w:ascii="Courier New" w:hAnsi="Courier New" w:cs="Courier New"/>
+          <w:sz w:val="20"/>
+          <w:szCs w:val="20"/>
+        </w:rPr>
+      </w:pPr>
+      <w:r>
+        <w:rPr>
+          <w:rFonts w:ascii="Courier New" w:hAnsi="Courier New" w:cs="Courier New"/>
+          <w:sz w:val="20"/>
+          <w:szCs w:val="20"/>
+        </w:rPr>
+        <w:t xml:space="preserve">|----&gt; </w:t>
+      </w:r>
+      <w:proofErr w:type="spellStart"/>
+      <w:r>
+        <w:rPr>
+          <w:rFonts w:ascii="Courier New" w:hAnsi="Courier New" w:cs="Courier New"/>
+          <w:sz w:val="20"/>
+          <w:szCs w:val="20"/>
+        </w:rPr>
+        <w:t>cplex</w:t>
+      </w:r>
+      <w:proofErr w:type="spellEnd"/>
+    </w:p>
+    <w:p>
+      <w:pPr>
+        <w:jc w:val="both"/>
+        <w:rPr>
+          <w:rFonts w:ascii="Courier New" w:hAnsi="Courier New" w:cs="Courier New"/>
+          <w:sz w:val="20"/>
+          <w:szCs w:val="20"/>
+        </w:rPr>
+      </w:pPr>
+      <w:r>
+        <w:rPr>
+          <w:rFonts w:ascii="Courier New" w:hAnsi="Courier New" w:cs="Courier New"/>
+          <w:sz w:val="20"/>
+          <w:szCs w:val="20"/>
+        </w:rPr>
+        <w:t xml:space="preserve">        |</w:t>
+      </w:r>
+    </w:p>
+    <w:p>
+      <w:pPr>
+        <w:jc w:val="both"/>
+        <w:rPr>
+          <w:rFonts w:ascii="Courier New" w:hAnsi="Courier New" w:cs="Courier New"/>
+          <w:sz w:val="20"/>
+          <w:szCs w:val="20"/>
+        </w:rPr>
+      </w:pPr>
+      <w:r>
+        <w:rPr>
+          <w:rFonts w:ascii="Courier New" w:hAnsi="Courier New" w:cs="Courier New"/>
+          <w:sz w:val="20"/>
+          <w:szCs w:val="20"/>
+        </w:rPr>
+        <w:t xml:space="preserve">        |</w:t>
+      </w:r>
+      <w:r>
+        <w:rPr>
+          <w:rFonts w:ascii="Courier New" w:hAnsi="Courier New" w:cs="Courier New"/>
+          <w:sz w:val="20"/>
+          <w:szCs w:val="20"/>
+        </w:rPr>
+        <w:t>----</w:t>
+      </w:r>
+      <w:r>
+        <w:rPr>
+          <w:rFonts w:ascii="Courier New" w:hAnsi="Courier New" w:cs="Courier New"/>
+          <w:sz w:val="20"/>
+          <w:szCs w:val="20"/>
+        </w:rPr>
+        <w:t>&gt;</w:t>
+      </w:r>
+      <w:r>
+        <w:rPr>
+          <w:rFonts w:ascii="Courier New" w:hAnsi="Courier New" w:cs="Courier New"/>
+          <w:sz w:val="20"/>
+          <w:szCs w:val="20"/>
+        </w:rPr>
+        <w:t xml:space="preserve"> vrp.mod</w:t>
+      </w:r>
+    </w:p>
+    <w:p>
+      <w:pPr>
+        <w:jc w:val="both"/>
+        <w:rPr>
+          <w:rFonts w:ascii="Courier New" w:hAnsi="Courier New" w:cs="Courier New"/>
+          <w:sz w:val="20"/>
+          <w:szCs w:val="20"/>
+        </w:rPr>
+      </w:pPr>
+      <w:r>
+        <w:rPr>
+          <w:rFonts w:ascii="Courier New" w:hAnsi="Courier New" w:cs="Courier New"/>
+          <w:sz w:val="20"/>
+          <w:szCs w:val="20"/>
+        </w:rPr>
+        <w:t xml:space="preserve">        |----&gt;</w:t>
+      </w:r>
+      <w:r>
+        <w:rPr>
+          <w:rFonts w:ascii="Courier New" w:hAnsi="Courier New" w:cs="Courier New"/>
+          <w:sz w:val="20"/>
+          <w:szCs w:val="20"/>
+        </w:rPr>
+        <w:t xml:space="preserve"> vrp.dat</w:t>
+      </w:r>
+    </w:p>
+    <w:p>
+      <w:pPr>
+        <w:jc w:val="both"/>
+        <w:rPr>
+          <w:rFonts w:ascii="Courier New" w:hAnsi="Courier New" w:cs="Courier New"/>
+          <w:sz w:val="20"/>
+          <w:szCs w:val="20"/>
+        </w:rPr>
+      </w:pPr>
+      <w:r>
+        <w:rPr>
+          <w:rFonts w:ascii="Courier New" w:hAnsi="Courier New" w:cs="Courier New"/>
+          <w:sz w:val="20"/>
+          <w:szCs w:val="20"/>
+        </w:rPr>
+        <w:t>|----&gt; elaborato_finale.pdf</w:t>
+      </w:r>
+      <w:r>
+        <w:rPr>
+          <w:rFonts w:ascii="Courier New" w:hAnsi="Courier New" w:cs="Courier New"/>
+          <w:sz w:val="20"/>
+          <w:szCs w:val="20"/>
+        </w:rPr>
+        <w:t>|.doc</w:t>
+      </w:r>
+    </w:p>
     <w:sectPr>
-      <w:footerReference w:type="default" r:id="rId13"/>
+      <w:footerReference w:type="default" r:id="rId14"/>
       <w:pgSz w:w="11906" w:h="16838"/>
       <w:pgMar w:top="1417" w:right="1134" w:bottom="1134" w:left="1134" w:header="708" w:footer="708" w:gutter="0"/>
       <w:cols w:space="708"/>
@@ -17570,7 +18392,6 @@
   <w:style w:type="character" w:default="1" w:styleId="Carpredefinitoparagrafo">
     <w:name w:val="Default Paragraph Font"/>
     <w:uiPriority w:val="1"/>
-    <w:semiHidden/>
     <w:unhideWhenUsed/>
   </w:style>
   <w:style w:type="table" w:default="1" w:styleId="Tabellanormale">
@@ -17718,6 +18539,18 @@
     <w:rPr>
       <w:color w:val="605E5C"/>
       <w:shd w:val="clear" w:color="auto" w:fill="E1DFDD"/>
+    </w:rPr>
+  </w:style>
+  <w:style w:type="character" w:styleId="Collegamentovisitato">
+    <w:name w:val="FollowedHyperlink"/>
+    <w:basedOn w:val="Carpredefinitoparagrafo"/>
+    <w:uiPriority w:val="99"/>
+    <w:semiHidden/>
+    <w:unhideWhenUsed/>
+    <w:rsid w:val="0041587C"/>
+    <w:rPr>
+      <w:color w:val="954F72" w:themeColor="followedHyperlink"/>
+      <w:u w:val="single"/>
     </w:rPr>
   </w:style>
 </w:styles>

</xml_diff>